<commit_message>
update resolution of comments
</commit_message>
<xml_diff>
--- a/comments/ISONP_19160-6_Comments_Resolution_V1.docx
+++ b/comments/ISONP_19160-6_Comments_Resolution_V1.docx
@@ -335,7 +335,6 @@
               </w:rPr>
               <w:t xml:space="preserve"> </w:t>
             </w:r>
-            <w:proofErr w:type="spellStart"/>
             <w:r>
               <w:rPr>
                 <w:rFonts w:ascii="Arial"/>
@@ -345,7 +344,6 @@
               </w:rPr>
               <w:t>Subclause</w:t>
             </w:r>
-            <w:proofErr w:type="spellEnd"/>
           </w:p>
         </w:tc>
         <w:tc>
@@ -1028,7 +1026,6 @@
               </w:rPr>
               <w:t xml:space="preserve"> </w:t>
             </w:r>
-            <w:proofErr w:type="spellStart"/>
             <w:r>
               <w:rPr>
                 <w:rFonts w:ascii="Arial"/>
@@ -1037,7 +1034,6 @@
               </w:rPr>
               <w:t>eXchange</w:t>
             </w:r>
-            <w:proofErr w:type="spellEnd"/>
             <w:r>
               <w:rPr>
                 <w:rFonts w:ascii="Arial"/>
@@ -1964,7 +1960,6 @@
               </w:rPr>
               <w:t xml:space="preserve">(e.g., </w:t>
             </w:r>
-            <w:proofErr w:type="spellStart"/>
             <w:r>
               <w:rPr>
                 <w:rFonts w:ascii="Arial"/>
@@ -1973,7 +1968,6 @@
               </w:rPr>
               <w:t>Visualisation</w:t>
             </w:r>
-            <w:proofErr w:type="spellEnd"/>
             <w:r>
               <w:rPr>
                 <w:rFonts w:ascii="Arial"/>
@@ -3347,7 +3341,6 @@
                 <w:color w:val="FF0000"/>
               </w:rPr>
             </w:pPr>
-            <w:proofErr w:type="spellStart"/>
             <w:r>
               <w:rPr>
                 <w:color w:val="FF0000"/>
@@ -3360,7 +3353,6 @@
               </w:rPr>
               <w:t>e</w:t>
             </w:r>
-            <w:proofErr w:type="spellEnd"/>
           </w:p>
         </w:tc>
         <w:tc>
@@ -4186,7 +4178,6 @@
               </w:rPr>
               <w:t xml:space="preserve"> </w:t>
             </w:r>
-            <w:proofErr w:type="spellStart"/>
             <w:r>
               <w:rPr>
                 <w:rFonts w:ascii="Arial"/>
@@ -4196,7 +4187,6 @@
               </w:rPr>
               <w:t>Subclause</w:t>
             </w:r>
-            <w:proofErr w:type="spellEnd"/>
           </w:p>
         </w:tc>
         <w:tc>
@@ -4600,7 +4590,6 @@
                 <w:szCs w:val="18"/>
               </w:rPr>
             </w:pPr>
-            <w:proofErr w:type="spellStart"/>
             <w:r>
               <w:rPr>
                 <w:rFonts w:ascii="Arial"/>
@@ -4608,7 +4597,6 @@
               </w:rPr>
               <w:t>ge</w:t>
             </w:r>
-            <w:proofErr w:type="spellEnd"/>
           </w:p>
         </w:tc>
         <w:tc>
@@ -7254,23 +7242,7 @@
                 <w:color w:val="FF0000"/>
                 <w:highlight w:val="yellow"/>
               </w:rPr>
-              <w:t xml:space="preserve">ISO 19160-1 describes </w:t>
-            </w:r>
-            <w:proofErr w:type="gramStart"/>
-            <w:r>
-              <w:rPr>
-                <w:color w:val="FF0000"/>
-                <w:highlight w:val="yellow"/>
-              </w:rPr>
-              <w:t>addresses  in</w:t>
-            </w:r>
-            <w:proofErr w:type="gramEnd"/>
-            <w:r>
-              <w:rPr>
-                <w:color w:val="FF0000"/>
-                <w:highlight w:val="yellow"/>
-              </w:rPr>
-              <w:t xml:space="preserve"> a specific country, region (e.g. Europe) or application (e.g. postal).</w:t>
+              <w:t>ISO 19160-1 describes addresses  in a specific country, region (e.g. Europe) or application (e.g. postal).</w:t>
             </w:r>
           </w:p>
           <w:p>
@@ -8919,7 +8891,6 @@
               </w:rPr>
               <w:t xml:space="preserve"> </w:t>
             </w:r>
-            <w:proofErr w:type="spellStart"/>
             <w:r>
               <w:rPr>
                 <w:rFonts w:ascii="Arial"/>
@@ -8929,7 +8900,6 @@
               </w:rPr>
               <w:t>Subclause</w:t>
             </w:r>
-            <w:proofErr w:type="spellEnd"/>
           </w:p>
         </w:tc>
         <w:tc>
@@ -10134,6 +10104,21 @@
               <w:t>To be verified.</w:t>
             </w:r>
           </w:p>
+          <w:p>
+            <w:pPr>
+              <w:rPr>
+                <w:color w:val="548DD4" w:themeColor="text2" w:themeTint="99"/>
+              </w:rPr>
+            </w:pPr>
+            <w:r>
+              <w:rPr>
+                <w:color w:val="548DD4" w:themeColor="text2" w:themeTint="99"/>
+              </w:rPr>
+              <w:t>Description of attributes have been provided as tables.</w:t>
+            </w:r>
+            <w:bookmarkStart w:id="0" w:name="_GoBack"/>
+            <w:bookmarkEnd w:id="0"/>
+          </w:p>
         </w:tc>
       </w:tr>
       <w:tr>
@@ -10651,7 +10636,6 @@
               </w:rPr>
               <w:t xml:space="preserve">into the </w:t>
             </w:r>
-            <w:proofErr w:type="spellStart"/>
             <w:r>
               <w:rPr>
                 <w:rFonts w:ascii="Arial"/>
@@ -10660,7 +10644,6 @@
               </w:rPr>
               <w:t>Harmonised</w:t>
             </w:r>
-            <w:proofErr w:type="spellEnd"/>
             <w:r>
               <w:rPr>
                 <w:rFonts w:ascii="Arial"/>
@@ -11803,7 +11786,6 @@
               </w:rPr>
               <w:t xml:space="preserve"> </w:t>
             </w:r>
-            <w:proofErr w:type="spellStart"/>
             <w:r>
               <w:rPr>
                 <w:rFonts w:ascii="Arial"/>
@@ -11812,7 +11794,6 @@
               </w:rPr>
               <w:t>falsehood#postal-addresses</w:t>
             </w:r>
-            <w:proofErr w:type="spellEnd"/>
           </w:p>
         </w:tc>
         <w:tc>
@@ -12027,23 +12008,13 @@
               </w:rPr>
               <w:t xml:space="preserve"> </w:t>
             </w:r>
-            <w:proofErr w:type="spellStart"/>
-            <w:r>
-              <w:rPr>
-                <w:rFonts w:ascii="Arial"/>
-                <w:spacing w:val="-1"/>
-                <w:sz w:val="18"/>
-              </w:rPr>
-              <w:t>organisations</w:t>
-            </w:r>
-            <w:proofErr w:type="spellEnd"/>
-            <w:r>
-              <w:rPr>
-                <w:rFonts w:ascii="Arial"/>
-                <w:spacing w:val="-1"/>
-                <w:sz w:val="18"/>
-              </w:rPr>
-              <w:t>:</w:t>
+            <w:r>
+              <w:rPr>
+                <w:rFonts w:ascii="Arial"/>
+                <w:spacing w:val="-1"/>
+                <w:sz w:val="18"/>
+              </w:rPr>
+              <w:t>organisations:</w:t>
             </w:r>
             <w:r>
               <w:rPr>
@@ -12577,7 +12548,6 @@
                 <w:szCs w:val="18"/>
               </w:rPr>
             </w:pPr>
-            <w:proofErr w:type="spellStart"/>
             <w:r>
               <w:rPr>
                 <w:rFonts w:ascii="Arial"/>
@@ -12585,7 +12555,6 @@
               </w:rPr>
               <w:t>te</w:t>
             </w:r>
-            <w:proofErr w:type="spellEnd"/>
           </w:p>
         </w:tc>
         <w:tc>
@@ -12687,7 +12656,6 @@
               </w:rPr>
               <w:t xml:space="preserve"> </w:t>
             </w:r>
-            <w:proofErr w:type="spellStart"/>
             <w:r>
               <w:rPr>
                 <w:rFonts w:ascii="Arial"/>
@@ -12696,7 +12664,6 @@
               </w:rPr>
               <w:t>InterchangeAddressComponent</w:t>
             </w:r>
-            <w:proofErr w:type="spellEnd"/>
             <w:r>
               <w:rPr>
                 <w:rFonts w:ascii="Arial"/>
@@ -13018,7 +12985,6 @@
                 <w:szCs w:val="18"/>
               </w:rPr>
             </w:pPr>
-            <w:proofErr w:type="spellStart"/>
             <w:r>
               <w:rPr>
                 <w:rFonts w:ascii="Arial"/>
@@ -13026,7 +12992,6 @@
               </w:rPr>
               <w:t>te</w:t>
             </w:r>
-            <w:proofErr w:type="spellEnd"/>
           </w:p>
         </w:tc>
         <w:tc>
@@ -13214,27 +13179,7 @@
                 <w:sz w:val="18"/>
                 <w:szCs w:val="18"/>
               </w:rPr>
-              <w:t>“</w:t>
-            </w:r>
-            <w:proofErr w:type="spellStart"/>
-            <w:r>
-              <w:rPr>
-                <w:rFonts w:ascii="Arial" w:eastAsia="Arial" w:hAnsi="Arial" w:cs="Arial"/>
-                <w:spacing w:val="-1"/>
-                <w:sz w:val="18"/>
-                <w:szCs w:val="18"/>
-              </w:rPr>
-              <w:t>AddressComponent</w:t>
-            </w:r>
-            <w:proofErr w:type="spellEnd"/>
-            <w:r>
-              <w:rPr>
-                <w:rFonts w:ascii="Arial" w:eastAsia="Arial" w:hAnsi="Arial" w:cs="Arial"/>
-                <w:spacing w:val="-1"/>
-                <w:sz w:val="18"/>
-                <w:szCs w:val="18"/>
-              </w:rPr>
-              <w:t>”,</w:t>
+              <w:t>“AddressComponent”,</w:t>
             </w:r>
             <w:r>
               <w:rPr>
@@ -14218,25 +14163,7 @@
                 <w:spacing w:val="-1"/>
                 <w:sz w:val="18"/>
               </w:rPr>
-              <w:t xml:space="preserve"> </w:t>
-            </w:r>
-            <w:proofErr w:type="spellStart"/>
-            <w:r>
-              <w:rPr>
-                <w:rFonts w:ascii="Arial"/>
-                <w:spacing w:val="-1"/>
-                <w:sz w:val="18"/>
-              </w:rPr>
-              <w:t>ISO</w:t>
-            </w:r>
-            <w:proofErr w:type="spellEnd"/>
-            <w:r>
-              <w:rPr>
-                <w:rFonts w:ascii="Arial"/>
-                <w:spacing w:val="-1"/>
-                <w:sz w:val="18"/>
-              </w:rPr>
-              <w:t xml:space="preserve"> </w:t>
+              <w:t xml:space="preserve"> ISO </w:t>
             </w:r>
             <w:r>
               <w:rPr>
@@ -14679,7 +14606,6 @@
               </w:rPr>
               <w:t xml:space="preserve"> </w:t>
             </w:r>
-            <w:proofErr w:type="spellStart"/>
             <w:r>
               <w:rPr>
                 <w:rFonts w:ascii="Arial"/>
@@ -14689,7 +14615,6 @@
               </w:rPr>
               <w:t>Subclause</w:t>
             </w:r>
-            <w:proofErr w:type="spellEnd"/>
           </w:p>
         </w:tc>
         <w:tc>
@@ -15111,7 +15036,6 @@
                 <w:szCs w:val="18"/>
               </w:rPr>
             </w:pPr>
-            <w:proofErr w:type="spellStart"/>
             <w:r>
               <w:rPr>
                 <w:rFonts w:ascii="Arial"/>
@@ -15120,7 +15044,6 @@
               </w:rPr>
               <w:t>Te</w:t>
             </w:r>
-            <w:proofErr w:type="spellEnd"/>
           </w:p>
         </w:tc>
         <w:tc>
@@ -18345,7 +18268,6 @@
                 <w:szCs w:val="18"/>
               </w:rPr>
             </w:pPr>
-            <w:proofErr w:type="spellStart"/>
             <w:r>
               <w:rPr>
                 <w:rFonts w:ascii="Arial"/>
@@ -18354,7 +18276,6 @@
               </w:rPr>
               <w:t>Te</w:t>
             </w:r>
-            <w:proofErr w:type="spellEnd"/>
           </w:p>
         </w:tc>
         <w:tc>
@@ -20089,7 +20010,6 @@
               </w:rPr>
               <w:t xml:space="preserve"> </w:t>
             </w:r>
-            <w:proofErr w:type="spellStart"/>
             <w:r>
               <w:rPr>
                 <w:rFonts w:ascii="Arial"/>
@@ -20099,7 +20019,6 @@
               </w:rPr>
               <w:t>Subclause</w:t>
             </w:r>
-            <w:proofErr w:type="spellEnd"/>
           </w:p>
         </w:tc>
         <w:tc>
@@ -20763,7 +20682,6 @@
                 <w:szCs w:val="18"/>
               </w:rPr>
             </w:pPr>
-            <w:proofErr w:type="spellStart"/>
             <w:r>
               <w:rPr>
                 <w:rFonts w:ascii="Arial"/>
@@ -20772,7 +20690,6 @@
               </w:rPr>
               <w:t>Te</w:t>
             </w:r>
-            <w:proofErr w:type="spellEnd"/>
           </w:p>
         </w:tc>
         <w:tc>
@@ -22110,7 +22027,6 @@
                 <w:szCs w:val="18"/>
               </w:rPr>
             </w:pPr>
-            <w:proofErr w:type="spellStart"/>
             <w:r>
               <w:rPr>
                 <w:rFonts w:ascii="Arial"/>
@@ -22118,7 +22034,6 @@
               </w:rPr>
               <w:t>te</w:t>
             </w:r>
-            <w:proofErr w:type="spellEnd"/>
           </w:p>
         </w:tc>
         <w:tc>
@@ -22581,39 +22496,7 @@
                 <w:color w:val="FF0000"/>
                 <w:highlight w:val="yellow"/>
               </w:rPr>
-              <w:t xml:space="preserve">Use </w:t>
-            </w:r>
-            <w:proofErr w:type="spellStart"/>
-            <w:r>
-              <w:rPr>
-                <w:color w:val="FF0000"/>
-                <w:highlight w:val="yellow"/>
-              </w:rPr>
-              <w:t>github</w:t>
-            </w:r>
-            <w:proofErr w:type="spellEnd"/>
-            <w:r>
-              <w:rPr>
-                <w:color w:val="FF0000"/>
-                <w:highlight w:val="yellow"/>
-              </w:rPr>
-              <w:t xml:space="preserve"> instead of </w:t>
-            </w:r>
-            <w:proofErr w:type="spellStart"/>
-            <w:r>
-              <w:rPr>
-                <w:color w:val="FF0000"/>
-                <w:highlight w:val="yellow"/>
-              </w:rPr>
-              <w:t>RegManTool</w:t>
-            </w:r>
-            <w:proofErr w:type="spellEnd"/>
-            <w:r>
-              <w:rPr>
-                <w:color w:val="FF0000"/>
-                <w:highlight w:val="yellow"/>
-              </w:rPr>
-              <w:t xml:space="preserve"> </w:t>
+              <w:t xml:space="preserve">Use github instead of RegManTool </w:t>
             </w:r>
             <w:r>
               <w:rPr>
@@ -22773,7 +22656,6 @@
                 <w:szCs w:val="18"/>
               </w:rPr>
             </w:pPr>
-            <w:proofErr w:type="spellStart"/>
             <w:r>
               <w:rPr>
                 <w:rFonts w:ascii="Arial"/>
@@ -22781,7 +22663,6 @@
               </w:rPr>
               <w:t>te</w:t>
             </w:r>
-            <w:proofErr w:type="spellEnd"/>
           </w:p>
         </w:tc>
         <w:tc>
@@ -23635,7 +23516,6 @@
                 <w:szCs w:val="18"/>
               </w:rPr>
             </w:pPr>
-            <w:proofErr w:type="spellStart"/>
             <w:r>
               <w:rPr>
                 <w:rFonts w:ascii="Arial"/>
@@ -23643,7 +23523,6 @@
               </w:rPr>
               <w:t>ed</w:t>
             </w:r>
-            <w:proofErr w:type="spellEnd"/>
           </w:p>
         </w:tc>
         <w:tc>
@@ -24362,7 +24241,6 @@
               </w:rPr>
               <w:t xml:space="preserve"> </w:t>
             </w:r>
-            <w:proofErr w:type="spellStart"/>
             <w:r>
               <w:rPr>
                 <w:rFonts w:ascii="Arial" w:eastAsia="Arial" w:hAnsi="Arial" w:cs="Arial"/>
@@ -24372,7 +24250,6 @@
               </w:rPr>
               <w:t>InterchangeAddresProfile</w:t>
             </w:r>
-            <w:proofErr w:type="spellEnd"/>
             <w:r>
               <w:rPr>
                 <w:rFonts w:ascii="Arial" w:eastAsia="Arial" w:hAnsi="Arial" w:cs="Arial"/>
@@ -24759,27 +24636,7 @@
                 <w:sz w:val="18"/>
                 <w:szCs w:val="18"/>
               </w:rPr>
-              <w:t>“</w:t>
-            </w:r>
-            <w:proofErr w:type="spellStart"/>
-            <w:r>
-              <w:rPr>
-                <w:rFonts w:ascii="Arial" w:eastAsia="Arial" w:hAnsi="Arial" w:cs="Arial"/>
-                <w:spacing w:val="-1"/>
-                <w:sz w:val="18"/>
-                <w:szCs w:val="18"/>
-              </w:rPr>
-              <w:t>InterchangeAddressProfile</w:t>
-            </w:r>
-            <w:proofErr w:type="spellEnd"/>
-            <w:r>
-              <w:rPr>
-                <w:rFonts w:ascii="Arial" w:eastAsia="Arial" w:hAnsi="Arial" w:cs="Arial"/>
-                <w:spacing w:val="-1"/>
-                <w:sz w:val="18"/>
-                <w:szCs w:val="18"/>
-              </w:rPr>
-              <w:t>”</w:t>
+              <w:t>“InterchangeAddressProfile”</w:t>
             </w:r>
             <w:r>
               <w:rPr>
@@ -25053,7 +24910,6 @@
               </w:rPr>
               <w:t xml:space="preserve">&lt; </w:t>
             </w:r>
-            <w:proofErr w:type="spellStart"/>
             <w:r>
               <w:rPr>
                 <w:rFonts w:ascii="Arial"/>
@@ -25063,7 +24919,6 @@
               </w:rPr>
               <w:t>InterchangeAddressProfile</w:t>
             </w:r>
-            <w:proofErr w:type="spellEnd"/>
             <w:r>
               <w:rPr>
                 <w:rFonts w:ascii="Arial"/>
@@ -25238,8 +25093,6 @@
           <w:cols w:space="720"/>
         </w:sectPr>
       </w:pPr>
-      <w:bookmarkStart w:id="0" w:name="_GoBack"/>
-      <w:bookmarkEnd w:id="0"/>
     </w:p>
     <w:tbl>
       <w:tblPr>
@@ -25575,7 +25428,6 @@
               </w:rPr>
               <w:t xml:space="preserve"> </w:t>
             </w:r>
-            <w:proofErr w:type="spellStart"/>
             <w:r>
               <w:rPr>
                 <w:rFonts w:ascii="Arial"/>
@@ -25585,7 +25437,6 @@
               </w:rPr>
               <w:t>Subclause</w:t>
             </w:r>
-            <w:proofErr w:type="spellEnd"/>
           </w:p>
         </w:tc>
         <w:tc>
@@ -26068,7 +25919,6 @@
                 <w:szCs w:val="18"/>
               </w:rPr>
             </w:pPr>
-            <w:proofErr w:type="spellStart"/>
             <w:r>
               <w:rPr>
                 <w:rFonts w:ascii="Arial"/>
@@ -26076,7 +25926,6 @@
               </w:rPr>
               <w:t>ed</w:t>
             </w:r>
-            <w:proofErr w:type="spellEnd"/>
           </w:p>
         </w:tc>
         <w:tc>
@@ -27744,7 +27593,6 @@
               </w:rPr>
               <w:t xml:space="preserve"> </w:t>
             </w:r>
-            <w:proofErr w:type="spellStart"/>
             <w:r>
               <w:rPr>
                 <w:rFonts w:ascii="Arial" w:eastAsia="Arial" w:hAnsi="Arial" w:cs="Arial"/>
@@ -27754,7 +27602,6 @@
               </w:rPr>
               <w:t>InterchangeAddressProfile</w:t>
             </w:r>
-            <w:proofErr w:type="spellEnd"/>
             <w:r>
               <w:rPr>
                 <w:rFonts w:ascii="Arial" w:eastAsia="Arial" w:hAnsi="Arial" w:cs="Arial"/>
@@ -28115,27 +27962,7 @@
                 <w:sz w:val="18"/>
                 <w:szCs w:val="18"/>
               </w:rPr>
-              <w:t>“</w:t>
-            </w:r>
-            <w:proofErr w:type="spellStart"/>
-            <w:r>
-              <w:rPr>
-                <w:rFonts w:ascii="Arial" w:eastAsia="Arial" w:hAnsi="Arial" w:cs="Arial"/>
-                <w:spacing w:val="-1"/>
-                <w:sz w:val="18"/>
-                <w:szCs w:val="18"/>
-              </w:rPr>
-              <w:t>InterchangeAddressProfile</w:t>
-            </w:r>
-            <w:proofErr w:type="spellEnd"/>
-            <w:r>
-              <w:rPr>
-                <w:rFonts w:ascii="Arial" w:eastAsia="Arial" w:hAnsi="Arial" w:cs="Arial"/>
-                <w:spacing w:val="-1"/>
-                <w:sz w:val="18"/>
-                <w:szCs w:val="18"/>
-              </w:rPr>
-              <w:t>”.</w:t>
+              <w:t>“InterchangeAddressProfile”.</w:t>
             </w:r>
             <w:r>
               <w:rPr>
@@ -28411,7 +28238,6 @@
                 <w:szCs w:val="18"/>
               </w:rPr>
             </w:pPr>
-            <w:proofErr w:type="spellStart"/>
             <w:r>
               <w:rPr>
                 <w:rFonts w:ascii="Arial"/>
@@ -28419,7 +28245,6 @@
               </w:rPr>
               <w:t>ed</w:t>
             </w:r>
-            <w:proofErr w:type="spellEnd"/>
           </w:p>
         </w:tc>
         <w:tc>
@@ -29011,7 +28836,6 @@
                 <w:szCs w:val="18"/>
               </w:rPr>
             </w:pPr>
-            <w:proofErr w:type="spellStart"/>
             <w:r>
               <w:rPr>
                 <w:rFonts w:ascii="Arial"/>
@@ -29019,7 +28843,6 @@
               </w:rPr>
               <w:t>te</w:t>
             </w:r>
-            <w:proofErr w:type="spellEnd"/>
           </w:p>
         </w:tc>
         <w:tc>
@@ -29529,7 +29352,6 @@
                 <w:szCs w:val="18"/>
               </w:rPr>
             </w:pPr>
-            <w:proofErr w:type="spellStart"/>
             <w:r>
               <w:rPr>
                 <w:rFonts w:ascii="Arial"/>
@@ -29537,7 +29359,6 @@
               </w:rPr>
               <w:t>te</w:t>
             </w:r>
-            <w:proofErr w:type="spellEnd"/>
           </w:p>
         </w:tc>
         <w:tc>
@@ -30738,7 +30559,6 @@
                 <w:szCs w:val="18"/>
               </w:rPr>
             </w:pPr>
-            <w:proofErr w:type="spellStart"/>
             <w:r>
               <w:rPr>
                 <w:rFonts w:ascii="Arial"/>
@@ -30746,7 +30566,6 @@
               </w:rPr>
               <w:t>ge</w:t>
             </w:r>
-            <w:proofErr w:type="spellEnd"/>
           </w:p>
         </w:tc>
         <w:tc>
@@ -31032,27 +30851,7 @@
                 <w:sz w:val="18"/>
                 <w:szCs w:val="18"/>
               </w:rPr>
-              <w:t>(</w:t>
-            </w:r>
-            <w:proofErr w:type="spellStart"/>
-            <w:r>
-              <w:rPr>
-                <w:rFonts w:ascii="Arial" w:eastAsia="Arial" w:hAnsi="Arial" w:cs="Arial"/>
-                <w:spacing w:val="-1"/>
-                <w:sz w:val="18"/>
-                <w:szCs w:val="18"/>
-              </w:rPr>
-              <w:t>eg</w:t>
-            </w:r>
-            <w:proofErr w:type="spellEnd"/>
-            <w:r>
-              <w:rPr>
-                <w:rFonts w:ascii="Arial" w:eastAsia="Arial" w:hAnsi="Arial" w:cs="Arial"/>
-                <w:spacing w:val="-1"/>
-                <w:sz w:val="18"/>
-                <w:szCs w:val="18"/>
-              </w:rPr>
-              <w:t>.</w:t>
+              <w:t>(eg.</w:t>
             </w:r>
             <w:r>
               <w:rPr>
@@ -32164,7 +31963,6 @@
               </w:rPr>
               <w:t xml:space="preserve"> </w:t>
             </w:r>
-            <w:proofErr w:type="spellStart"/>
             <w:r>
               <w:rPr>
                 <w:rFonts w:ascii="Arial"/>
@@ -32174,7 +31972,6 @@
               </w:rPr>
               <w:t>Subclause</w:t>
             </w:r>
-            <w:proofErr w:type="spellEnd"/>
           </w:p>
         </w:tc>
         <w:tc>
@@ -32620,7 +32417,6 @@
                 <w:szCs w:val="18"/>
               </w:rPr>
             </w:pPr>
-            <w:proofErr w:type="spellStart"/>
             <w:r>
               <w:rPr>
                 <w:rFonts w:ascii="Arial"/>
@@ -32628,7 +32424,6 @@
               </w:rPr>
               <w:t>ed</w:t>
             </w:r>
-            <w:proofErr w:type="spellEnd"/>
           </w:p>
         </w:tc>
         <w:tc>
@@ -33369,17 +33164,8 @@
                 <w:rFonts w:ascii="Arial"/>
                 <w:sz w:val="18"/>
               </w:rPr>
-              <w:t>Ed/</w:t>
-            </w:r>
-            <w:proofErr w:type="spellStart"/>
-            <w:r>
-              <w:rPr>
-                <w:rFonts w:ascii="Arial"/>
-                <w:sz w:val="18"/>
-              </w:rPr>
-              <w:t>te</w:t>
-            </w:r>
-            <w:proofErr w:type="spellEnd"/>
+              <w:t>Ed/te</w:t>
+            </w:r>
           </w:p>
         </w:tc>
         <w:tc>
@@ -33966,17 +33752,8 @@
                 <w:rFonts w:ascii="Arial"/>
                 <w:sz w:val="18"/>
               </w:rPr>
-              <w:t>Ed/</w:t>
-            </w:r>
-            <w:proofErr w:type="spellStart"/>
-            <w:r>
-              <w:rPr>
-                <w:rFonts w:ascii="Arial"/>
-                <w:sz w:val="18"/>
-              </w:rPr>
-              <w:t>te</w:t>
-            </w:r>
-            <w:proofErr w:type="spellEnd"/>
+              <w:t>Ed/te</w:t>
+            </w:r>
           </w:p>
         </w:tc>
         <w:tc>
@@ -34566,23 +34343,13 @@
               </w:rPr>
               <w:t xml:space="preserve"> </w:t>
             </w:r>
-            <w:proofErr w:type="spellStart"/>
-            <w:r>
-              <w:rPr>
-                <w:rFonts w:ascii="Arial" w:eastAsia="Arial" w:hAnsi="Arial" w:cs="Arial"/>
-                <w:sz w:val="18"/>
-                <w:szCs w:val="18"/>
-              </w:rPr>
-              <w:t>Eg</w:t>
-            </w:r>
-            <w:proofErr w:type="spellEnd"/>
-            <w:r>
-              <w:rPr>
-                <w:rFonts w:ascii="Arial" w:eastAsia="Arial" w:hAnsi="Arial" w:cs="Arial"/>
-                <w:sz w:val="18"/>
-                <w:szCs w:val="18"/>
-              </w:rPr>
-              <w:t xml:space="preserve">. </w:t>
+            <w:r>
+              <w:rPr>
+                <w:rFonts w:ascii="Arial" w:eastAsia="Arial" w:hAnsi="Arial" w:cs="Arial"/>
+                <w:sz w:val="18"/>
+                <w:szCs w:val="18"/>
+              </w:rPr>
+              <w:t xml:space="preserve">Eg. </w:t>
             </w:r>
             <w:r>
               <w:rPr>
@@ -34626,27 +34393,7 @@
                 <w:sz w:val="18"/>
                 <w:szCs w:val="18"/>
               </w:rPr>
-              <w:t>“</w:t>
-            </w:r>
-            <w:proofErr w:type="spellStart"/>
-            <w:r>
-              <w:rPr>
-                <w:rFonts w:ascii="Arial" w:eastAsia="Arial" w:hAnsi="Arial" w:cs="Arial"/>
-                <w:spacing w:val="-1"/>
-                <w:sz w:val="18"/>
-                <w:szCs w:val="18"/>
-              </w:rPr>
-              <w:t>InterchangeAddressClass</w:t>
-            </w:r>
-            <w:proofErr w:type="spellEnd"/>
-            <w:r>
-              <w:rPr>
-                <w:rFonts w:ascii="Arial" w:eastAsia="Arial" w:hAnsi="Arial" w:cs="Arial"/>
-                <w:spacing w:val="-1"/>
-                <w:sz w:val="18"/>
-                <w:szCs w:val="18"/>
-              </w:rPr>
-              <w:t>”</w:t>
+              <w:t>“InterchangeAddressClass”</w:t>
             </w:r>
             <w:r>
               <w:rPr>
@@ -34798,27 +34545,7 @@
                 <w:sz w:val="18"/>
                 <w:szCs w:val="18"/>
               </w:rPr>
-              <w:t>“</w:t>
-            </w:r>
-            <w:proofErr w:type="spellStart"/>
-            <w:r>
-              <w:rPr>
-                <w:rFonts w:ascii="Arial" w:eastAsia="Arial" w:hAnsi="Arial" w:cs="Arial"/>
-                <w:spacing w:val="-1"/>
-                <w:sz w:val="18"/>
-                <w:szCs w:val="18"/>
-              </w:rPr>
-              <w:t>InterchangeAddressComponent</w:t>
-            </w:r>
-            <w:proofErr w:type="spellEnd"/>
-            <w:r>
-              <w:rPr>
-                <w:rFonts w:ascii="Arial" w:eastAsia="Arial" w:hAnsi="Arial" w:cs="Arial"/>
-                <w:spacing w:val="-1"/>
-                <w:sz w:val="18"/>
-                <w:szCs w:val="18"/>
-              </w:rPr>
-              <w:t>”</w:t>
+              <w:t>“InterchangeAddressComponent”</w:t>
             </w:r>
             <w:r>
               <w:rPr>
@@ -34922,27 +34649,7 @@
                 <w:sz w:val="18"/>
                 <w:szCs w:val="18"/>
               </w:rPr>
-              <w:t>“</w:t>
-            </w:r>
-            <w:proofErr w:type="spellStart"/>
-            <w:r>
-              <w:rPr>
-                <w:rFonts w:ascii="Arial" w:eastAsia="Arial" w:hAnsi="Arial" w:cs="Arial"/>
-                <w:spacing w:val="-1"/>
-                <w:sz w:val="18"/>
-                <w:szCs w:val="18"/>
-              </w:rPr>
-              <w:t>InterchangeAddressClass</w:t>
-            </w:r>
-            <w:proofErr w:type="spellEnd"/>
-            <w:r>
-              <w:rPr>
-                <w:rFonts w:ascii="Arial" w:eastAsia="Arial" w:hAnsi="Arial" w:cs="Arial"/>
-                <w:spacing w:val="-1"/>
-                <w:sz w:val="18"/>
-                <w:szCs w:val="18"/>
-              </w:rPr>
-              <w:t>”</w:t>
+              <w:t>“InterchangeAddressClass”</w:t>
             </w:r>
             <w:r>
               <w:rPr>
@@ -35415,7 +35122,6 @@
                 <w:szCs w:val="18"/>
               </w:rPr>
             </w:pPr>
-            <w:proofErr w:type="spellStart"/>
             <w:r>
               <w:rPr>
                 <w:rFonts w:ascii="Arial"/>
@@ -35424,7 +35130,6 @@
               </w:rPr>
               <w:t>Te</w:t>
             </w:r>
-            <w:proofErr w:type="spellEnd"/>
           </w:p>
         </w:tc>
         <w:tc>
@@ -36071,7 +35776,6 @@
                 <w:szCs w:val="18"/>
               </w:rPr>
             </w:pPr>
-            <w:proofErr w:type="spellStart"/>
             <w:r>
               <w:rPr>
                 <w:rFonts w:ascii="Arial"/>
@@ -36079,7 +35783,6 @@
               </w:rPr>
               <w:t>ge</w:t>
             </w:r>
-            <w:proofErr w:type="spellEnd"/>
           </w:p>
         </w:tc>
         <w:tc>
@@ -36369,7 +36072,6 @@
                 <w:szCs w:val="18"/>
               </w:rPr>
             </w:pPr>
-            <w:proofErr w:type="spellStart"/>
             <w:r>
               <w:rPr>
                 <w:rFonts w:ascii="Arial"/>
@@ -36377,7 +36079,6 @@
               </w:rPr>
               <w:t>ge</w:t>
             </w:r>
-            <w:proofErr w:type="spellEnd"/>
           </w:p>
         </w:tc>
         <w:tc>
@@ -36790,7 +36491,6 @@
                 <w:szCs w:val="18"/>
               </w:rPr>
             </w:pPr>
-            <w:proofErr w:type="spellStart"/>
             <w:r>
               <w:rPr>
                 <w:rFonts w:ascii="Arial"/>
@@ -36798,7 +36498,6 @@
               </w:rPr>
               <w:t>te</w:t>
             </w:r>
-            <w:proofErr w:type="spellEnd"/>
           </w:p>
         </w:tc>
         <w:tc>
@@ -37166,7 +36865,6 @@
                 <w:szCs w:val="18"/>
               </w:rPr>
             </w:pPr>
-            <w:proofErr w:type="spellStart"/>
             <w:r>
               <w:rPr>
                 <w:rFonts w:ascii="Arial"/>
@@ -37174,7 +36872,6 @@
               </w:rPr>
               <w:t>te</w:t>
             </w:r>
-            <w:proofErr w:type="spellEnd"/>
           </w:p>
         </w:tc>
         <w:tc>
@@ -37701,7 +37398,6 @@
               </w:rPr>
               <w:t xml:space="preserve"> </w:t>
             </w:r>
-            <w:proofErr w:type="spellStart"/>
             <w:r>
               <w:rPr>
                 <w:rFonts w:ascii="Arial"/>
@@ -37711,7 +37407,6 @@
               </w:rPr>
               <w:t>Subclause</w:t>
             </w:r>
-            <w:proofErr w:type="spellEnd"/>
           </w:p>
         </w:tc>
         <w:tc>
@@ -38138,7 +37833,6 @@
                 <w:szCs w:val="18"/>
               </w:rPr>
             </w:pPr>
-            <w:proofErr w:type="spellStart"/>
             <w:r>
               <w:rPr>
                 <w:rFonts w:ascii="Arial"/>
@@ -38146,7 +37840,6 @@
               </w:rPr>
               <w:t>te</w:t>
             </w:r>
-            <w:proofErr w:type="spellEnd"/>
           </w:p>
         </w:tc>
         <w:tc>
@@ -40758,7 +40451,6 @@
                 <w:szCs w:val="18"/>
               </w:rPr>
             </w:pPr>
-            <w:proofErr w:type="spellStart"/>
             <w:r>
               <w:rPr>
                 <w:rFonts w:ascii="Arial"/>
@@ -40766,7 +40458,6 @@
               </w:rPr>
               <w:t>ge</w:t>
             </w:r>
-            <w:proofErr w:type="spellEnd"/>
           </w:p>
         </w:tc>
         <w:tc>
@@ -41255,7 +40946,6 @@
                 <w:szCs w:val="18"/>
               </w:rPr>
             </w:pPr>
-            <w:proofErr w:type="spellStart"/>
             <w:r>
               <w:rPr>
                 <w:rFonts w:ascii="Arial"/>
@@ -41263,7 +40953,6 @@
               </w:rPr>
               <w:t>te</w:t>
             </w:r>
-            <w:proofErr w:type="spellEnd"/>
           </w:p>
         </w:tc>
         <w:tc>
@@ -41552,7 +41241,6 @@
                 <w:szCs w:val="18"/>
               </w:rPr>
             </w:pPr>
-            <w:proofErr w:type="spellStart"/>
             <w:r>
               <w:rPr>
                 <w:rFonts w:ascii="Arial"/>
@@ -41560,7 +41248,6 @@
               </w:rPr>
               <w:t>ge</w:t>
             </w:r>
-            <w:proofErr w:type="spellEnd"/>
           </w:p>
         </w:tc>
         <w:tc>
@@ -41591,7 +41278,6 @@
               </w:rPr>
               <w:t xml:space="preserve">No </w:t>
             </w:r>
-            <w:proofErr w:type="spellStart"/>
             <w:r>
               <w:rPr>
                 <w:rFonts w:ascii="Arial"/>
@@ -41600,7 +41286,6 @@
               </w:rPr>
               <w:t>AddressableObject</w:t>
             </w:r>
-            <w:proofErr w:type="spellEnd"/>
             <w:r>
               <w:rPr>
                 <w:rFonts w:ascii="Arial"/>
@@ -41661,7 +41346,6 @@
               </w:rPr>
               <w:t xml:space="preserve">3.2) or </w:t>
             </w:r>
-            <w:proofErr w:type="spellStart"/>
             <w:r>
               <w:rPr>
                 <w:rFonts w:ascii="Arial"/>
@@ -41670,7 +41354,6 @@
               </w:rPr>
               <w:t>ReferenceObject</w:t>
             </w:r>
-            <w:proofErr w:type="spellEnd"/>
           </w:p>
         </w:tc>
         <w:tc>
@@ -42446,25 +42129,7 @@
                 <w:spacing w:val="-1"/>
                 <w:sz w:val="18"/>
               </w:rPr>
-              <w:t>[</w:t>
-            </w:r>
-            <w:proofErr w:type="spellStart"/>
-            <w:r>
-              <w:rPr>
-                <w:rFonts w:ascii="Calibri"/>
-                <w:spacing w:val="-1"/>
-                <w:sz w:val="18"/>
-              </w:rPr>
-              <w:t>uri</w:t>
-            </w:r>
-            <w:proofErr w:type="spellEnd"/>
-            <w:r>
-              <w:rPr>
-                <w:rFonts w:ascii="Calibri"/>
-                <w:spacing w:val="-1"/>
-                <w:sz w:val="18"/>
-              </w:rPr>
-              <w:t>]</w:t>
+              <w:t>[uri]</w:t>
             </w:r>
           </w:p>
         </w:tc>
@@ -42671,25 +42336,7 @@
                 <w:spacing w:val="-1"/>
                 <w:sz w:val="18"/>
               </w:rPr>
-              <w:t>[</w:t>
-            </w:r>
-            <w:proofErr w:type="spellStart"/>
-            <w:r>
-              <w:rPr>
-                <w:rFonts w:ascii="Calibri"/>
-                <w:spacing w:val="-1"/>
-                <w:sz w:val="18"/>
-              </w:rPr>
-              <w:t>uri</w:t>
-            </w:r>
-            <w:proofErr w:type="spellEnd"/>
-            <w:r>
-              <w:rPr>
-                <w:rFonts w:ascii="Calibri"/>
-                <w:spacing w:val="-1"/>
-                <w:sz w:val="18"/>
-              </w:rPr>
-              <w:t>]</w:t>
+              <w:t>[uri]</w:t>
             </w:r>
           </w:p>
         </w:tc>
@@ -43033,7 +42680,6 @@
                 <w:szCs w:val="18"/>
               </w:rPr>
             </w:pPr>
-            <w:proofErr w:type="spellStart"/>
             <w:r>
               <w:rPr>
                 <w:rFonts w:ascii="Calibri"/>
@@ -43044,7 +42690,6 @@
               </w:rPr>
               <w:t>InterchangeAddressClass</w:t>
             </w:r>
-            <w:proofErr w:type="spellEnd"/>
             <w:r>
               <w:rPr>
                 <w:rFonts w:ascii="Calibri"/>
@@ -43142,7 +42787,6 @@
                 <w:szCs w:val="18"/>
               </w:rPr>
             </w:pPr>
-            <w:proofErr w:type="spellStart"/>
             <w:r>
               <w:rPr>
                 <w:rFonts w:ascii="Calibri"/>
@@ -43151,7 +42795,6 @@
               </w:rPr>
               <w:t>dataTypes</w:t>
             </w:r>
-            <w:proofErr w:type="spellEnd"/>
           </w:p>
         </w:tc>
         <w:tc>
@@ -43175,7 +42818,6 @@
                 <w:szCs w:val="18"/>
               </w:rPr>
             </w:pPr>
-            <w:proofErr w:type="spellStart"/>
             <w:r>
               <w:rPr>
                 <w:rFonts w:ascii="Calibri"/>
@@ -43186,7 +42828,6 @@
               </w:rPr>
               <w:t>UserDefinedDataType</w:t>
             </w:r>
-            <w:proofErr w:type="spellEnd"/>
             <w:r>
               <w:rPr>
                 <w:rFonts w:ascii="Calibri"/>
@@ -43515,7 +43156,6 @@
                 <w:szCs w:val="18"/>
               </w:rPr>
             </w:pPr>
-            <w:proofErr w:type="spellStart"/>
             <w:r>
               <w:rPr>
                 <w:rFonts w:ascii="Calibri"/>
@@ -43525,7 +43165,6 @@
               </w:rPr>
               <w:t>CI_Party</w:t>
             </w:r>
-            <w:proofErr w:type="spellEnd"/>
             <w:r>
               <w:rPr>
                 <w:rFonts w:ascii="Calibri"/>
@@ -43684,7 +43323,6 @@
                 <w:szCs w:val="18"/>
               </w:rPr>
             </w:pPr>
-            <w:proofErr w:type="spellStart"/>
             <w:r>
               <w:rPr>
                 <w:rFonts w:ascii="Calibri"/>
@@ -43694,7 +43332,6 @@
               </w:rPr>
               <w:t>CI_Date</w:t>
             </w:r>
-            <w:proofErr w:type="spellEnd"/>
             <w:r>
               <w:rPr>
                 <w:rFonts w:ascii="Calibri"/>
@@ -43853,7 +43490,6 @@
                 <w:szCs w:val="18"/>
               </w:rPr>
             </w:pPr>
-            <w:proofErr w:type="spellStart"/>
             <w:r>
               <w:rPr>
                 <w:rFonts w:ascii="Calibri"/>
@@ -43863,7 +43499,6 @@
               </w:rPr>
               <w:t>PT_Locale</w:t>
             </w:r>
-            <w:proofErr w:type="spellEnd"/>
             <w:r>
               <w:rPr>
                 <w:rFonts w:ascii="Calibri"/>
@@ -43927,7 +43562,6 @@
               </w:rPr>
               <w:t xml:space="preserve"> </w:t>
             </w:r>
-            <w:proofErr w:type="spellStart"/>
             <w:r>
               <w:rPr>
                 <w:rFonts w:ascii="Calibri"/>
@@ -43936,7 +43570,6 @@
               </w:rPr>
               <w:t>scriptCode</w:t>
             </w:r>
-            <w:proofErr w:type="spellEnd"/>
             <w:r>
               <w:rPr>
                 <w:rFonts w:ascii="Calibri"/>
@@ -44057,7 +43690,6 @@
                 <w:szCs w:val="18"/>
               </w:rPr>
             </w:pPr>
-            <w:proofErr w:type="spellStart"/>
             <w:r>
               <w:rPr>
                 <w:rFonts w:ascii="Calibri"/>
@@ -44066,7 +43698,6 @@
               </w:rPr>
               <w:t>areaApplicability</w:t>
             </w:r>
-            <w:proofErr w:type="spellEnd"/>
           </w:p>
         </w:tc>
         <w:tc>
@@ -44090,7 +43721,6 @@
                 <w:szCs w:val="18"/>
               </w:rPr>
             </w:pPr>
-            <w:proofErr w:type="spellStart"/>
             <w:r>
               <w:rPr>
                 <w:rFonts w:ascii="Calibri"/>
@@ -44100,7 +43730,6 @@
               </w:rPr>
               <w:t>MD_Spatial_Representation</w:t>
             </w:r>
-            <w:proofErr w:type="spellEnd"/>
             <w:r>
               <w:rPr>
                 <w:rFonts w:ascii="Calibri"/>
@@ -44230,7 +43859,6 @@
                 <w:szCs w:val="18"/>
               </w:rPr>
             </w:pPr>
-            <w:proofErr w:type="spellStart"/>
             <w:r>
               <w:rPr>
                 <w:rFonts w:ascii="Calibri"/>
@@ -44238,7 +43866,6 @@
               </w:rPr>
               <w:t>ttl</w:t>
             </w:r>
-            <w:proofErr w:type="spellEnd"/>
           </w:p>
         </w:tc>
         <w:tc>
@@ -44656,7 +44283,6 @@
                 <w:szCs w:val="18"/>
               </w:rPr>
             </w:pPr>
-            <w:proofErr w:type="spellStart"/>
             <w:r>
               <w:rPr>
                 <w:rFonts w:ascii="Calibri"/>
@@ -44666,7 +44292,6 @@
               </w:rPr>
               <w:t>MD_Identifier</w:t>
             </w:r>
-            <w:proofErr w:type="spellEnd"/>
             <w:r>
               <w:rPr>
                 <w:rFonts w:ascii="Calibri"/>
@@ -46251,25 +45876,14 @@
               </w:rPr>
               <w:t xml:space="preserve"> </w:t>
             </w:r>
-            <w:proofErr w:type="spellStart"/>
-            <w:r>
-              <w:rPr>
-                <w:rFonts w:ascii="Arial" w:eastAsia="Arial" w:hAnsi="Arial" w:cs="Arial"/>
-                <w:spacing w:val="-1"/>
-                <w:sz w:val="18"/>
-                <w:szCs w:val="18"/>
-              </w:rPr>
-              <w:t>standardisation</w:t>
-            </w:r>
-            <w:proofErr w:type="spellEnd"/>
-            <w:r>
-              <w:rPr>
-                <w:rFonts w:ascii="Arial" w:eastAsia="Arial" w:hAnsi="Arial" w:cs="Arial"/>
-                <w:spacing w:val="-1"/>
-                <w:sz w:val="18"/>
-                <w:szCs w:val="18"/>
-              </w:rPr>
-              <w:t>.</w:t>
+            <w:r>
+              <w:rPr>
+                <w:rFonts w:ascii="Arial" w:eastAsia="Arial" w:hAnsi="Arial" w:cs="Arial"/>
+                <w:spacing w:val="-1"/>
+                <w:sz w:val="18"/>
+                <w:szCs w:val="18"/>
+              </w:rPr>
+              <w:t>standardisation.</w:t>
             </w:r>
           </w:p>
         </w:tc>
@@ -46398,7 +46012,6 @@
               </w:rPr>
               <w:t xml:space="preserve"> </w:t>
             </w:r>
-            <w:proofErr w:type="spellStart"/>
             <w:r>
               <w:rPr>
                 <w:rFonts w:ascii="Arial"/>
@@ -46407,7 +46020,6 @@
               </w:rPr>
               <w:t>standardised</w:t>
             </w:r>
-            <w:proofErr w:type="spellEnd"/>
             <w:r>
               <w:rPr>
                 <w:rFonts w:ascii="Arial"/>
@@ -48430,7 +48042,6 @@
                                   </w:rPr>
                                   <w:t xml:space="preserve"> </w:t>
                                 </w:r>
-                                <w:proofErr w:type="spellStart"/>
                                 <w:r>
                                   <w:rPr>
                                     <w:rFonts w:ascii="Calibri"/>
@@ -48440,7 +48051,6 @@
                                   </w:rPr>
                                   <w:t>Contextualise</w:t>
                                 </w:r>
-                                <w:proofErr w:type="spellEnd"/>
                                 <w:r>
                                   <w:rPr>
                                     <w:rFonts w:ascii="Calibri"/>
@@ -49166,7 +48776,6 @@
                             </w:rPr>
                             <w:t xml:space="preserve"> </w:t>
                           </w:r>
-                          <w:proofErr w:type="spellStart"/>
                           <w:r>
                             <w:rPr>
                               <w:rFonts w:ascii="Calibri"/>
@@ -49176,7 +48785,6 @@
                             </w:rPr>
                             <w:t>Contextualise</w:t>
                           </w:r>
-                          <w:proofErr w:type="spellEnd"/>
                           <w:r>
                             <w:rPr>
                               <w:rFonts w:ascii="Calibri"/>
@@ -50446,7 +50054,6 @@
         </w:rPr>
         <w:t xml:space="preserve"> </w:t>
       </w:r>
-      <w:proofErr w:type="spellStart"/>
       <w:r>
         <w:rPr>
           <w:rFonts w:ascii="Calibri"/>
@@ -50455,7 +50062,6 @@
         </w:rPr>
         <w:t>contextualise</w:t>
       </w:r>
-      <w:proofErr w:type="spellEnd"/>
       <w:r>
         <w:rPr>
           <w:rFonts w:ascii="Calibri"/>
@@ -52039,23 +51645,13 @@
                               <w:szCs w:val="16"/>
                             </w:rPr>
                           </w:pPr>
-                          <w:proofErr w:type="spellStart"/>
                           <w:r>
                             <w:rPr>
                               <w:rFonts w:ascii="Arial"/>
                               <w:b/>
                               <w:sz w:val="16"/>
                             </w:rPr>
-                            <w:t>ge</w:t>
-                          </w:r>
-                          <w:proofErr w:type="spellEnd"/>
-                          <w:r>
-                            <w:rPr>
-                              <w:rFonts w:ascii="Arial"/>
-                              <w:b/>
-                              <w:sz w:val="16"/>
-                            </w:rPr>
-                            <w:t xml:space="preserve"> </w:t>
+                            <w:t xml:space="preserve">ge </w:t>
                           </w:r>
                           <w:r>
                             <w:rPr>
@@ -52104,23 +51700,13 @@
                         <w:szCs w:val="16"/>
                       </w:rPr>
                     </w:pPr>
-                    <w:proofErr w:type="spellStart"/>
                     <w:r>
                       <w:rPr>
                         <w:rFonts w:ascii="Arial"/>
                         <w:b/>
                         <w:sz w:val="16"/>
                       </w:rPr>
-                      <w:t>ge</w:t>
-                    </w:r>
-                    <w:proofErr w:type="spellEnd"/>
-                    <w:r>
-                      <w:rPr>
-                        <w:rFonts w:ascii="Arial"/>
-                        <w:b/>
-                        <w:sz w:val="16"/>
-                      </w:rPr>
-                      <w:t xml:space="preserve"> </w:t>
+                      <w:t xml:space="preserve">ge </w:t>
                     </w:r>
                     <w:r>
                       <w:rPr>
@@ -52218,8 +51804,6 @@
                               <w:szCs w:val="16"/>
                             </w:rPr>
                           </w:pPr>
-                          <w:proofErr w:type="spellStart"/>
-                          <w:proofErr w:type="gramStart"/>
                           <w:r>
                             <w:rPr>
                               <w:rFonts w:ascii="Arial"/>
@@ -52229,7 +51813,6 @@
                             </w:rPr>
                             <w:t>te</w:t>
                           </w:r>
-                          <w:proofErr w:type="spellEnd"/>
                           <w:r>
                             <w:rPr>
                               <w:rFonts w:ascii="Arial"/>
@@ -52254,7 +51837,6 @@
                             </w:rPr>
                             <w:t>=</w:t>
                           </w:r>
-                          <w:proofErr w:type="gramEnd"/>
                           <w:r>
                             <w:rPr>
                               <w:rFonts w:ascii="Arial"/>
@@ -52286,7 +51868,6 @@
                             </w:rPr>
                             <w:t xml:space="preserve"> </w:t>
                           </w:r>
-                          <w:proofErr w:type="spellStart"/>
                           <w:r>
                             <w:rPr>
                               <w:rFonts w:ascii="Arial"/>
@@ -52296,7 +51877,6 @@
                             </w:rPr>
                             <w:t>ed</w:t>
                           </w:r>
-                          <w:proofErr w:type="spellEnd"/>
                           <w:r>
                             <w:rPr>
                               <w:rFonts w:ascii="Arial"/>
@@ -52353,8 +51933,6 @@
                         <w:szCs w:val="16"/>
                       </w:rPr>
                     </w:pPr>
-                    <w:proofErr w:type="spellStart"/>
-                    <w:proofErr w:type="gramStart"/>
                     <w:r>
                       <w:rPr>
                         <w:rFonts w:ascii="Arial"/>
@@ -52364,7 +51942,6 @@
                       </w:rPr>
                       <w:t>te</w:t>
                     </w:r>
-                    <w:proofErr w:type="spellEnd"/>
                     <w:r>
                       <w:rPr>
                         <w:rFonts w:ascii="Arial"/>
@@ -52389,7 +51966,6 @@
                       </w:rPr>
                       <w:t>=</w:t>
                     </w:r>
-                    <w:proofErr w:type="gramEnd"/>
                     <w:r>
                       <w:rPr>
                         <w:rFonts w:ascii="Arial"/>
@@ -52421,7 +51997,6 @@
                       </w:rPr>
                       <w:t xml:space="preserve"> </w:t>
                     </w:r>
-                    <w:proofErr w:type="spellStart"/>
                     <w:r>
                       <w:rPr>
                         <w:rFonts w:ascii="Arial"/>
@@ -52431,7 +52006,6 @@
                       </w:rPr>
                       <w:t>ed</w:t>
                     </w:r>
-                    <w:proofErr w:type="spellEnd"/>
                     <w:r>
                       <w:rPr>
                         <w:rFonts w:ascii="Arial"/>
@@ -52571,7 +52145,7 @@
                               <w:noProof/>
                               <w:sz w:val="16"/>
                             </w:rPr>
-                            <w:t>8</w:t>
+                            <w:t>3</w:t>
                           </w:r>
                           <w:r>
                             <w:fldChar w:fldCharType="end"/>
@@ -52672,7 +52246,7 @@
                         <w:noProof/>
                         <w:sz w:val="16"/>
                       </w:rPr>
-                      <w:t>8</w:t>
+                      <w:t>3</w:t>
                     </w:r>
                     <w:r>
                       <w:fldChar w:fldCharType="end"/>

</xml_diff>